<commit_message>
background, algorithm, source code
</commit_message>
<xml_diff>
--- a/Lab_02/02__BDA_lab_report.docx
+++ b/Lab_02/02__BDA_lab_report.docx
@@ -79,8 +79,6 @@
           <w:szCs w:val="28"/>
         </w:rPr>
       </w:pPr>
-      <w:bookmarkStart w:id="0" w:name="_GoBack"/>
-      <w:bookmarkEnd w:id="0"/>
     </w:p>
     <w:p>
       <w:pPr>
@@ -92,6 +90,31 @@
     </w:p>
     <w:p>
       <w:pPr>
+        <w:pStyle w:val="bodyrepost"/>
+        <w:jc w:val="both"/>
+      </w:pPr>
+      <w:r>
+        <w:t xml:space="preserve">The </w:t>
+      </w:r>
+      <w:r>
+        <w:rPr>
+          <w:rStyle w:val="Strong"/>
+          <w:b w:val="0"/>
+        </w:rPr>
+        <w:t>Bresenham line drawing algorithm</w:t>
+      </w:r>
+      <w:r>
+        <w:t xml:space="preserve"> provides an efficient way to render straight lines in computer graphics using only integer calculations. Unlike DDA, it eliminates the need for floating-point arithmetic, making it faster and more suitable for real-time rendering. Bresenham’s method accurately determines the nearest pixel to the ideal line path by using a decision variable, ensuring crisp and consistent lines even with steep or shallow slopes. This lab demonstrated the power of algorithmic optimization and how discrete mathematics can be leveraged to draw precise lines efficiently in C++ graphics programming.</w:t>
+      </w:r>
+    </w:p>
+    <w:p>
+      <w:pPr>
+        <w:pStyle w:val="bodyrepost"/>
+        <w:jc w:val="both"/>
+      </w:pPr>
+    </w:p>
+    <w:p>
+      <w:pPr>
         <w:pStyle w:val="Titlerepost"/>
       </w:pPr>
       <w:r>
@@ -100,6 +123,295 @@
     </w:p>
     <w:p>
       <w:pPr>
+        <w:pStyle w:val="bodyrepost"/>
+        <w:numPr>
+          <w:ilvl w:val="0"/>
+          <w:numId w:val="4"/>
+        </w:numPr>
+      </w:pPr>
+      <w:r>
+        <w:t xml:space="preserve"> Input: Two points (x1, y1) and (x2, y2).</w:t>
+      </w:r>
+    </w:p>
+    <w:p>
+      <w:pPr>
+        <w:pStyle w:val="bodyrepost"/>
+        <w:numPr>
+          <w:ilvl w:val="0"/>
+          <w:numId w:val="4"/>
+        </w:numPr>
+      </w:pPr>
+      <w:r>
+        <w:t>Calculate dx = |x2 - x1|, dy = |y2 - y1|.</w:t>
+      </w:r>
+    </w:p>
+    <w:p>
+      <w:pPr>
+        <w:pStyle w:val="bodyrepost"/>
+        <w:numPr>
+          <w:ilvl w:val="0"/>
+          <w:numId w:val="4"/>
+        </w:numPr>
+      </w:pPr>
+      <w:r>
+        <w:t xml:space="preserve"> Determine step directions:</w:t>
+      </w:r>
+    </w:p>
+    <w:p>
+      <w:pPr>
+        <w:pStyle w:val="bodyrepost"/>
+      </w:pPr>
+      <w:r>
+        <w:t xml:space="preserve">  </w:t>
+      </w:r>
+      <w:r>
+        <w:t xml:space="preserve">      xinc = (x2 &gt; x1) ? 1 : -1</w:t>
+      </w:r>
+    </w:p>
+    <w:p>
+      <w:pPr>
+        <w:pStyle w:val="bodyrepost"/>
+      </w:pPr>
+      <w:r>
+        <w:t xml:space="preserve">  </w:t>
+      </w:r>
+      <w:r>
+        <w:t xml:space="preserve">      yinc = (y2 &gt; y1) ? 1 : -1</w:t>
+      </w:r>
+    </w:p>
+    <w:p>
+      <w:pPr>
+        <w:pStyle w:val="bodyrepost"/>
+        <w:numPr>
+          <w:ilvl w:val="0"/>
+          <w:numId w:val="4"/>
+        </w:numPr>
+      </w:pPr>
+      <w:r>
+        <w:t xml:space="preserve"> Case 1 (|m| ≤ 1, dx ≥ dy):</w:t>
+      </w:r>
+    </w:p>
+    <w:p>
+      <w:pPr>
+        <w:pStyle w:val="bodyrepost"/>
+        <w:numPr>
+          <w:ilvl w:val="0"/>
+          <w:numId w:val="5"/>
+        </w:numPr>
+      </w:pPr>
+      <w:r>
+        <w:t xml:space="preserve"> Initialize p = 2*dy - dx.</w:t>
+      </w:r>
+    </w:p>
+    <w:p>
+      <w:pPr>
+        <w:pStyle w:val="bodyrepost"/>
+        <w:numPr>
+          <w:ilvl w:val="0"/>
+          <w:numId w:val="5"/>
+        </w:numPr>
+      </w:pPr>
+      <w:r>
+        <w:t xml:space="preserve"> For i = 0 to dx:</w:t>
+      </w:r>
+    </w:p>
+    <w:p>
+      <w:pPr>
+        <w:pStyle w:val="bodyrepost"/>
+        <w:numPr>
+          <w:ilvl w:val="0"/>
+          <w:numId w:val="6"/>
+        </w:numPr>
+      </w:pPr>
+      <w:r>
+        <w:t>Plot (x, y).</w:t>
+      </w:r>
+    </w:p>
+    <w:p>
+      <w:pPr>
+        <w:pStyle w:val="bodyrepost"/>
+        <w:numPr>
+          <w:ilvl w:val="0"/>
+          <w:numId w:val="6"/>
+        </w:numPr>
+      </w:pPr>
+      <w:r>
+        <w:t>If p &lt; 0:</w:t>
+      </w:r>
+    </w:p>
+    <w:p>
+      <w:pPr>
+        <w:pStyle w:val="bodyrepost"/>
+      </w:pPr>
+      <w:r>
+        <w:t xml:space="preserve">               </w:t>
+      </w:r>
+      <w:r>
+        <w:tab/>
+      </w:r>
+      <w:r>
+        <w:t xml:space="preserve"> x += xinc, p += 2*dy.</w:t>
+      </w:r>
+    </w:p>
+    <w:p>
+      <w:pPr>
+        <w:pStyle w:val="bodyrepost"/>
+        <w:numPr>
+          <w:ilvl w:val="0"/>
+          <w:numId w:val="6"/>
+        </w:numPr>
+      </w:pPr>
+      <w:r>
+        <w:lastRenderedPageBreak/>
+        <w:t>Else:</w:t>
+      </w:r>
+    </w:p>
+    <w:p>
+      <w:pPr>
+        <w:pStyle w:val="bodyrepost"/>
+      </w:pPr>
+      <w:r>
+        <w:t xml:space="preserve">              </w:t>
+      </w:r>
+      <w:r>
+        <w:tab/>
+      </w:r>
+      <w:r>
+        <w:t xml:space="preserve"> x += xin</w:t>
+      </w:r>
+      <w:r>
+        <w:t>c, y += yinc, p += 2*(dy - dx).</w:t>
+      </w:r>
+    </w:p>
+    <w:p>
+      <w:pPr>
+        <w:pStyle w:val="bodyrepost"/>
+        <w:numPr>
+          <w:ilvl w:val="0"/>
+          <w:numId w:val="4"/>
+        </w:numPr>
+      </w:pPr>
+      <w:r>
+        <w:t xml:space="preserve"> Case 2 (|m| &gt; 1, dy &gt; dx):</w:t>
+      </w:r>
+    </w:p>
+    <w:p>
+      <w:pPr>
+        <w:pStyle w:val="bodyrepost"/>
+        <w:numPr>
+          <w:ilvl w:val="0"/>
+          <w:numId w:val="5"/>
+        </w:numPr>
+      </w:pPr>
+      <w:r>
+        <w:t>Initialize p = 2*dx - dy.</w:t>
+      </w:r>
+    </w:p>
+    <w:p>
+      <w:pPr>
+        <w:pStyle w:val="bodyrepost"/>
+        <w:numPr>
+          <w:ilvl w:val="0"/>
+          <w:numId w:val="5"/>
+        </w:numPr>
+      </w:pPr>
+      <w:r>
+        <w:t xml:space="preserve"> For i = 0 to dy:</w:t>
+      </w:r>
+    </w:p>
+    <w:p>
+      <w:pPr>
+        <w:pStyle w:val="bodyrepost"/>
+        <w:numPr>
+          <w:ilvl w:val="0"/>
+          <w:numId w:val="7"/>
+        </w:numPr>
+      </w:pPr>
+      <w:r>
+        <w:t>Plot (x, y).</w:t>
+      </w:r>
+    </w:p>
+    <w:p>
+      <w:pPr>
+        <w:pStyle w:val="bodyrepost"/>
+        <w:numPr>
+          <w:ilvl w:val="0"/>
+          <w:numId w:val="7"/>
+        </w:numPr>
+      </w:pPr>
+      <w:r>
+        <w:t>If p &lt; 0:</w:t>
+      </w:r>
+    </w:p>
+    <w:p>
+      <w:pPr>
+        <w:pStyle w:val="bodyrepost"/>
+      </w:pPr>
+      <w:r>
+        <w:t xml:space="preserve">      </w:t>
+      </w:r>
+      <w:r>
+        <w:t xml:space="preserve">          y += yinc, p += 2*dx.</w:t>
+      </w:r>
+    </w:p>
+    <w:p>
+      <w:pPr>
+        <w:pStyle w:val="bodyrepost"/>
+        <w:numPr>
+          <w:ilvl w:val="0"/>
+          <w:numId w:val="7"/>
+        </w:numPr>
+      </w:pPr>
+      <w:r>
+        <w:t>Else:</w:t>
+      </w:r>
+    </w:p>
+    <w:p>
+      <w:pPr>
+        <w:pStyle w:val="bodyrepost"/>
+      </w:pPr>
+      <w:r>
+        <w:t xml:space="preserve">                x += xin</w:t>
+      </w:r>
+      <w:r>
+        <w:t>c, y += yinc, p += 2*(dx - dy)</w:t>
+      </w:r>
+    </w:p>
+    <w:p>
+      <w:pPr>
+        <w:pStyle w:val="bodyrepost"/>
+        <w:numPr>
+          <w:ilvl w:val="0"/>
+          <w:numId w:val="4"/>
+        </w:numPr>
+      </w:pPr>
+      <w:r>
+        <w:t>Add delay to make clear visibility.</w:t>
+      </w:r>
+    </w:p>
+    <w:p>
+      <w:pPr>
+        <w:pStyle w:val="bodyrepost"/>
+        <w:numPr>
+          <w:ilvl w:val="0"/>
+          <w:numId w:val="4"/>
+        </w:numPr>
+      </w:pPr>
+      <w:r>
+        <w:t>Stop</w:t>
+      </w:r>
+      <w:r>
+        <w:t>.</w:t>
+      </w:r>
+    </w:p>
+    <w:p>
+      <w:pPr>
+        <w:pStyle w:val="bodyrepost"/>
+        <w:ind w:left="570"/>
+      </w:pPr>
+    </w:p>
+    <w:p>
+      <w:pPr>
         <w:pStyle w:val="Titlerepost"/>
       </w:pPr>
       <w:r>
@@ -110,17 +422,637 @@
       <w:pPr>
         <w:pStyle w:val="Titlerepost"/>
       </w:pPr>
-      <w:r>
+    </w:p>
+    <w:p>
+      <w:pPr>
+        <w:pStyle w:val="Titlerepost"/>
+      </w:pPr>
+    </w:p>
+    <w:p>
+      <w:pPr>
+        <w:pStyle w:val="Titlerepost"/>
+      </w:pPr>
+    </w:p>
+    <w:p>
+      <w:pPr>
+        <w:pStyle w:val="Titlerepost"/>
+      </w:pPr>
+    </w:p>
+    <w:p>
+      <w:pPr>
+        <w:pStyle w:val="Titlerepost"/>
+      </w:pPr>
+    </w:p>
+    <w:p>
+      <w:pPr>
+        <w:pStyle w:val="Titlerepost"/>
+      </w:pPr>
+    </w:p>
+    <w:p>
+      <w:pPr>
+        <w:pStyle w:val="Titlerepost"/>
+      </w:pPr>
+    </w:p>
+    <w:p>
+      <w:pPr>
+        <w:pStyle w:val="Titlerepost"/>
+      </w:pPr>
+    </w:p>
+    <w:p>
+      <w:pPr>
+        <w:pStyle w:val="Titlerepost"/>
+      </w:pPr>
+      <w:r>
+        <w:lastRenderedPageBreak/>
         <w:t>Source code</w:t>
       </w:r>
     </w:p>
     <w:p>
       <w:pPr>
+        <w:pStyle w:val="bodyrepost"/>
+      </w:pPr>
+      <w:r>
+        <w:t>#include &lt;iostream&gt;</w:t>
+      </w:r>
+    </w:p>
+    <w:p>
+      <w:pPr>
+        <w:pStyle w:val="bodyrepost"/>
+      </w:pPr>
+      <w:r>
+        <w:t>#include &lt;graphics.h&gt;</w:t>
+      </w:r>
+    </w:p>
+    <w:p>
+      <w:pPr>
+        <w:pStyle w:val="bodyrepost"/>
+      </w:pPr>
+      <w:r>
+        <w:t>#include &lt;cmath&gt;</w:t>
+      </w:r>
+    </w:p>
+    <w:p>
+      <w:pPr>
+        <w:pStyle w:val="bodyrepost"/>
+      </w:pPr>
+    </w:p>
+    <w:p>
+      <w:pPr>
+        <w:pStyle w:val="bodyrepost"/>
+      </w:pPr>
+      <w:r>
+        <w:t>using namespace std;</w:t>
+      </w:r>
+    </w:p>
+    <w:p>
+      <w:pPr>
+        <w:pStyle w:val="bodyrepost"/>
+      </w:pPr>
+    </w:p>
+    <w:p>
+      <w:pPr>
+        <w:pStyle w:val="bodyrepost"/>
+      </w:pPr>
+      <w:r>
+        <w:t>void bda(int x1, int y1, int x2, int y2) {</w:t>
+      </w:r>
+    </w:p>
+    <w:p>
+      <w:pPr>
+        <w:pStyle w:val="bodyrepost"/>
+      </w:pPr>
+      <w:r>
+        <w:t xml:space="preserve">    int maxWidth = getmaxx();</w:t>
+      </w:r>
+    </w:p>
+    <w:p>
+      <w:pPr>
+        <w:pStyle w:val="bodyrepost"/>
+      </w:pPr>
+      <w:r>
+        <w:t xml:space="preserve">    int maxHeight = getmaxy();</w:t>
+      </w:r>
+    </w:p>
+    <w:p>
+      <w:pPr>
+        <w:pStyle w:val="bodyrepost"/>
+      </w:pPr>
+      <w:r>
+        <w:t xml:space="preserve">    int centerX = maxWidth / 2;</w:t>
+      </w:r>
+    </w:p>
+    <w:p>
+      <w:pPr>
+        <w:pStyle w:val="bodyrepost"/>
+      </w:pPr>
+      <w:r>
+        <w:t xml:space="preserve">    int centerY = maxHeight / 2;</w:t>
+      </w:r>
+    </w:p>
+    <w:p>
+      <w:pPr>
+        <w:pStyle w:val="bodyrepost"/>
+      </w:pPr>
+    </w:p>
+    <w:p>
+      <w:pPr>
+        <w:pStyle w:val="bodyrepost"/>
+      </w:pPr>
+      <w:r>
+        <w:t xml:space="preserve">    line(0, centerY, maxWidth, centerY);</w:t>
+      </w:r>
+    </w:p>
+    <w:p>
+      <w:pPr>
+        <w:pStyle w:val="bodyrepost"/>
+      </w:pPr>
+      <w:r>
+        <w:t xml:space="preserve">    line(centerX, 0, centerX, maxHeight);</w:t>
+      </w:r>
+    </w:p>
+    <w:p>
+      <w:pPr>
+        <w:pStyle w:val="bodyrepost"/>
+      </w:pPr>
+    </w:p>
+    <w:p>
+      <w:pPr>
+        <w:pStyle w:val="bodyrepost"/>
+      </w:pPr>
+      <w:r>
+        <w:t xml:space="preserve">    int dx = abs(x2 - x1);</w:t>
+      </w:r>
+    </w:p>
+    <w:p>
+      <w:pPr>
+        <w:pStyle w:val="bodyrepost"/>
+      </w:pPr>
+      <w:r>
+        <w:t xml:space="preserve">    int dy = abs(y2 - y1);</w:t>
+      </w:r>
+    </w:p>
+    <w:p>
+      <w:pPr>
+        <w:pStyle w:val="bodyrepost"/>
+      </w:pPr>
+    </w:p>
+    <w:p>
+      <w:pPr>
+        <w:pStyle w:val="bodyrepost"/>
+      </w:pPr>
+      <w:r>
+        <w:t xml:space="preserve">    int x = x1;</w:t>
+      </w:r>
+    </w:p>
+    <w:p>
+      <w:pPr>
+        <w:pStyle w:val="bodyrepost"/>
+      </w:pPr>
+      <w:r>
+        <w:t xml:space="preserve">    int y = y1;</w:t>
+      </w:r>
+    </w:p>
+    <w:p>
+      <w:pPr>
+        <w:pStyle w:val="bodyrepost"/>
+      </w:pPr>
+    </w:p>
+    <w:p>
+      <w:pPr>
+        <w:pStyle w:val="bodyrepost"/>
+      </w:pPr>
+      <w:r>
+        <w:t xml:space="preserve">    // Direction of steps</w:t>
+      </w:r>
+    </w:p>
+    <w:p>
+      <w:pPr>
+        <w:pStyle w:val="bodyrepost"/>
+      </w:pPr>
+      <w:r>
+        <w:lastRenderedPageBreak/>
+        <w:t xml:space="preserve">    int xinc = (x2 &gt; x1) ? 1 : -1;</w:t>
+      </w:r>
+    </w:p>
+    <w:p>
+      <w:pPr>
+        <w:pStyle w:val="bodyrepost"/>
+      </w:pPr>
+      <w:r>
+        <w:t xml:space="preserve">    int yinc = (y2 &gt; y1) ? 1 : -1;</w:t>
+      </w:r>
+    </w:p>
+    <w:p>
+      <w:pPr>
+        <w:pStyle w:val="bodyrepost"/>
+      </w:pPr>
+    </w:p>
+    <w:p>
+      <w:pPr>
+        <w:pStyle w:val="bodyrepost"/>
+      </w:pPr>
+      <w:r>
+        <w:t xml:space="preserve">    int p;</w:t>
+      </w:r>
+    </w:p>
+    <w:p>
+      <w:pPr>
+        <w:pStyle w:val="bodyrepost"/>
+      </w:pPr>
+    </w:p>
+    <w:p>
+      <w:pPr>
+        <w:pStyle w:val="bodyrepost"/>
+      </w:pPr>
+      <w:r>
+        <w:t xml:space="preserve">    // Case 1 &amp; 2: (|m| = 1)</w:t>
+      </w:r>
+    </w:p>
+    <w:p>
+      <w:pPr>
+        <w:pStyle w:val="bodyrepost"/>
+      </w:pPr>
+      <w:r>
+        <w:t xml:space="preserve">    if (dx &gt;= dy) {</w:t>
+      </w:r>
+    </w:p>
+    <w:p>
+      <w:pPr>
+        <w:pStyle w:val="bodyrepost"/>
+      </w:pPr>
+      <w:r>
+        <w:t xml:space="preserve">        p = 2 * dy - dx;</w:t>
+      </w:r>
+    </w:p>
+    <w:p>
+      <w:pPr>
+        <w:pStyle w:val="bodyrepost"/>
+      </w:pPr>
+      <w:r>
+        <w:t xml:space="preserve">        for (int i = 0; i &lt;= dx; i++) {</w:t>
+      </w:r>
+    </w:p>
+    <w:p>
+      <w:pPr>
+        <w:pStyle w:val="bodyrepost"/>
+      </w:pPr>
+      <w:r>
+        <w:t xml:space="preserve">            putpixel(centerX + x, centerY - y, WHITE);</w:t>
+      </w:r>
+    </w:p>
+    <w:p>
+      <w:pPr>
+        <w:pStyle w:val="bodyrepost"/>
+      </w:pPr>
+    </w:p>
+    <w:p>
+      <w:pPr>
+        <w:pStyle w:val="bodyrepost"/>
+      </w:pPr>
+      <w:r>
+        <w:t xml:space="preserve">            if (p &lt; 0) {</w:t>
+      </w:r>
+    </w:p>
+    <w:p>
+      <w:pPr>
+        <w:pStyle w:val="bodyrepost"/>
+      </w:pPr>
+      <w:r>
+        <w:t xml:space="preserve">                x += xinc;</w:t>
+      </w:r>
+    </w:p>
+    <w:p>
+      <w:pPr>
+        <w:pStyle w:val="bodyrepost"/>
+      </w:pPr>
+      <w:r>
+        <w:t xml:space="preserve">                p += 2 * dy;</w:t>
+      </w:r>
+    </w:p>
+    <w:p>
+      <w:pPr>
+        <w:pStyle w:val="bodyrepost"/>
+      </w:pPr>
+      <w:r>
+        <w:t xml:space="preserve">            } else {</w:t>
+      </w:r>
+    </w:p>
+    <w:p>
+      <w:pPr>
+        <w:pStyle w:val="bodyrepost"/>
+      </w:pPr>
+      <w:r>
+        <w:t xml:space="preserve">                x += xinc;</w:t>
+      </w:r>
+    </w:p>
+    <w:p>
+      <w:pPr>
+        <w:pStyle w:val="bodyrepost"/>
+      </w:pPr>
+      <w:r>
+        <w:t xml:space="preserve">                y += yinc;</w:t>
+      </w:r>
+    </w:p>
+    <w:p>
+      <w:pPr>
+        <w:pStyle w:val="bodyrepost"/>
+      </w:pPr>
+      <w:r>
+        <w:t xml:space="preserve">                p += 2 * dy - 2 * dx;</w:t>
+      </w:r>
+    </w:p>
+    <w:p>
+      <w:pPr>
+        <w:pStyle w:val="bodyrepost"/>
+      </w:pPr>
+      <w:r>
+        <w:t xml:space="preserve">            }</w:t>
+      </w:r>
+    </w:p>
+    <w:p>
+      <w:pPr>
+        <w:pStyle w:val="bodyrepost"/>
+      </w:pPr>
+      <w:r>
+        <w:t xml:space="preserve">            delay(5);</w:t>
+      </w:r>
+    </w:p>
+    <w:p>
+      <w:pPr>
+        <w:pStyle w:val="bodyrepost"/>
+      </w:pPr>
+      <w:r>
+        <w:t xml:space="preserve">        }</w:t>
+      </w:r>
+    </w:p>
+    <w:p>
+      <w:pPr>
+        <w:pStyle w:val="bodyrepost"/>
+      </w:pPr>
+      <w:r>
+        <w:t xml:space="preserve">    }</w:t>
+      </w:r>
+    </w:p>
+    <w:p>
+      <w:pPr>
+        <w:pStyle w:val="bodyrepost"/>
+      </w:pPr>
+    </w:p>
+    <w:p>
+      <w:pPr>
+        <w:pStyle w:val="bodyrepost"/>
+      </w:pPr>
+      <w:r>
+        <w:lastRenderedPageBreak/>
+        <w:t xml:space="preserve">    // Case 3 &amp; 4: (|m| &gt; 1)</w:t>
+      </w:r>
+    </w:p>
+    <w:p>
+      <w:pPr>
+        <w:pStyle w:val="bodyrepost"/>
+      </w:pPr>
+      <w:r>
+        <w:t xml:space="preserve">    else {</w:t>
+      </w:r>
+    </w:p>
+    <w:p>
+      <w:pPr>
+        <w:pStyle w:val="bodyrepost"/>
+      </w:pPr>
+      <w:r>
+        <w:t xml:space="preserve">        p = 2 * dx - dy;</w:t>
+      </w:r>
+    </w:p>
+    <w:p>
+      <w:pPr>
+        <w:pStyle w:val="bodyrepost"/>
+      </w:pPr>
+      <w:r>
+        <w:t xml:space="preserve">        for (int i = 0; i &lt;= dy; i++) {</w:t>
+      </w:r>
+    </w:p>
+    <w:p>
+      <w:pPr>
+        <w:pStyle w:val="bodyrepost"/>
+      </w:pPr>
+      <w:r>
+        <w:t xml:space="preserve">            putpixel(centerX + x, centerY - y, WHITE);</w:t>
+      </w:r>
+    </w:p>
+    <w:p>
+      <w:pPr>
+        <w:pStyle w:val="bodyrepost"/>
+      </w:pPr>
+    </w:p>
+    <w:p>
+      <w:pPr>
+        <w:pStyle w:val="bodyrepost"/>
+      </w:pPr>
+      <w:r>
+        <w:t xml:space="preserve">            if (p &lt; 0) {</w:t>
+      </w:r>
+    </w:p>
+    <w:p>
+      <w:pPr>
+        <w:pStyle w:val="bodyrepost"/>
+      </w:pPr>
+      <w:r>
+        <w:t xml:space="preserve">                y += yinc;</w:t>
+      </w:r>
+    </w:p>
+    <w:p>
+      <w:pPr>
+        <w:pStyle w:val="bodyrepost"/>
+      </w:pPr>
+      <w:r>
+        <w:t xml:space="preserve">                p += 2 * dx;</w:t>
+      </w:r>
+    </w:p>
+    <w:p>
+      <w:pPr>
+        <w:pStyle w:val="bodyrepost"/>
+      </w:pPr>
+      <w:r>
+        <w:t xml:space="preserve">            } else {</w:t>
+      </w:r>
+    </w:p>
+    <w:p>
+      <w:pPr>
+        <w:pStyle w:val="bodyrepost"/>
+      </w:pPr>
+      <w:r>
+        <w:t xml:space="preserve">                x += xinc;</w:t>
+      </w:r>
+    </w:p>
+    <w:p>
+      <w:pPr>
+        <w:pStyle w:val="bodyrepost"/>
+      </w:pPr>
+      <w:r>
+        <w:t xml:space="preserve">                y += yinc;</w:t>
+      </w:r>
+    </w:p>
+    <w:p>
+      <w:pPr>
+        <w:pStyle w:val="bodyrepost"/>
+      </w:pPr>
+      <w:r>
+        <w:t xml:space="preserve">                p += 2 * dx - 2 * dy;</w:t>
+      </w:r>
+    </w:p>
+    <w:p>
+      <w:pPr>
+        <w:pStyle w:val="bodyrepost"/>
+      </w:pPr>
+      <w:r>
+        <w:t xml:space="preserve">            }</w:t>
+      </w:r>
+    </w:p>
+    <w:p>
+      <w:pPr>
+        <w:pStyle w:val="bodyrepost"/>
+      </w:pPr>
+      <w:r>
+        <w:t xml:space="preserve">            delay(5);</w:t>
+      </w:r>
+    </w:p>
+    <w:p>
+      <w:pPr>
+        <w:pStyle w:val="bodyrepost"/>
+      </w:pPr>
+      <w:r>
+        <w:t xml:space="preserve">        }</w:t>
+      </w:r>
+    </w:p>
+    <w:p>
+      <w:pPr>
+        <w:pStyle w:val="bodyrepost"/>
+      </w:pPr>
+      <w:r>
+        <w:t xml:space="preserve">    }</w:t>
+      </w:r>
+    </w:p>
+    <w:p>
+      <w:pPr>
+        <w:pStyle w:val="bodyrepost"/>
+      </w:pPr>
+      <w:r>
+        <w:t>}int main() {</w:t>
+      </w:r>
+    </w:p>
+    <w:p>
+      <w:pPr>
+        <w:pStyle w:val="bodyrepost"/>
+      </w:pPr>
+      <w:r>
+        <w:t xml:space="preserve">    int gd = DETECT, gm;</w:t>
+      </w:r>
+    </w:p>
+    <w:p>
+      <w:pPr>
+        <w:pStyle w:val="bodyrepost"/>
+      </w:pPr>
+      <w:r>
+        <w:t xml:space="preserve">    initgraph(&amp;gd, &amp;gm, NULL);</w:t>
+      </w:r>
+    </w:p>
+    <w:p>
+      <w:pPr>
+        <w:pStyle w:val="bodyrepost"/>
+      </w:pPr>
+    </w:p>
+    <w:p>
+      <w:pPr>
+        <w:pStyle w:val="bodyrepost"/>
+      </w:pPr>
+      <w:r>
+        <w:t xml:space="preserve">    int x1, y1, x2, y2;</w:t>
+      </w:r>
+    </w:p>
+    <w:p>
+      <w:pPr>
+        <w:pStyle w:val="bodyrepost"/>
+      </w:pPr>
+      <w:r>
+        <w:t xml:space="preserve">    cout &lt;&lt; "Enter x1 y1 x2 y2 (relative to center): ";</w:t>
+      </w:r>
+    </w:p>
+    <w:p>
+      <w:pPr>
+        <w:pStyle w:val="bodyrepost"/>
+      </w:pPr>
+      <w:r>
+        <w:lastRenderedPageBreak/>
+        <w:t xml:space="preserve">    cin &gt;&gt; x1 &gt;&gt; y1 &gt;&gt; x2 &gt;&gt; y2;</w:t>
+      </w:r>
+    </w:p>
+    <w:p>
+      <w:pPr>
+        <w:pStyle w:val="bodyrepost"/>
+      </w:pPr>
+    </w:p>
+    <w:p>
+      <w:pPr>
+        <w:pStyle w:val="bodyrepost"/>
+      </w:pPr>
+      <w:r>
+        <w:t xml:space="preserve">    bda(x1, y1, x2, y2);</w:t>
+      </w:r>
+    </w:p>
+    <w:p>
+      <w:pPr>
+        <w:pStyle w:val="bodyrepost"/>
+      </w:pPr>
+    </w:p>
+    <w:p>
+      <w:pPr>
+        <w:pStyle w:val="bodyrepost"/>
+      </w:pPr>
+      <w:r>
+        <w:t xml:space="preserve">    getch();</w:t>
+      </w:r>
+    </w:p>
+    <w:p>
+      <w:pPr>
+        <w:pStyle w:val="bodyrepost"/>
+      </w:pPr>
+      <w:r>
+        <w:t xml:space="preserve">    closegraph();</w:t>
+      </w:r>
+    </w:p>
+    <w:p>
+      <w:pPr>
+        <w:pStyle w:val="bodyrepost"/>
+      </w:pPr>
+      <w:r>
+        <w:t xml:space="preserve">    return 0;</w:t>
+      </w:r>
+    </w:p>
+    <w:p>
+      <w:pPr>
+        <w:pStyle w:val="bodyrepost"/>
+      </w:pPr>
+      <w:r>
+        <w:t>}</w:t>
+      </w:r>
+    </w:p>
+    <w:p>
+      <w:pPr>
+        <w:pStyle w:val="bodyrepost"/>
+      </w:pPr>
+    </w:p>
+    <w:p>
+      <w:pPr>
         <w:pStyle w:val="Titlerepost"/>
       </w:pPr>
       <w:r>
         <w:t>Sample input and output</w:t>
       </w:r>
+    </w:p>
+    <w:p>
+      <w:pPr>
+        <w:pStyle w:val="Titlerepost"/>
+      </w:pPr>
     </w:p>
     <w:p>
       <w:pPr>
@@ -143,7 +1075,18 @@
         </w:rPr>
       </w:pPr>
     </w:p>
-    <w:p/>
+    <w:p>
+      <w:pPr>
+        <w:tabs>
+          <w:tab w:val="left" w:pos="3795"/>
+        </w:tabs>
+      </w:pPr>
+      <w:r>
+        <w:tab/>
+      </w:r>
+      <w:bookmarkStart w:id="0" w:name="_GoBack"/>
+      <w:bookmarkEnd w:id="0"/>
+    </w:p>
     <w:sectPr>
       <w:pgSz w:w="11907" w:h="16839" w:code="9"/>
       <w:pgMar w:top="1440" w:right="1440" w:bottom="1440" w:left="1440" w:header="720" w:footer="720" w:gutter="0"/>
@@ -392,6 +1335,95 @@
     </w:lvl>
   </w:abstractNum>
   <w:abstractNum w:abstractNumId="2">
+    <w:nsid w:val="55FB5279"/>
+    <w:multiLevelType w:val="hybridMultilevel"/>
+    <w:tmpl w:val="9454012C"/>
+    <w:lvl w:ilvl="0" w:tplc="5D226FAC">
+      <w:start w:val="1"/>
+      <w:numFmt w:val="lowerRoman"/>
+      <w:lvlText w:val="%1."/>
+      <w:lvlJc w:val="left"/>
+      <w:pPr>
+        <w:ind w:left="1650" w:hanging="720"/>
+      </w:pPr>
+      <w:rPr>
+        <w:rFonts w:hint="default"/>
+      </w:rPr>
+    </w:lvl>
+    <w:lvl w:ilvl="1" w:tplc="04090019" w:tentative="1">
+      <w:start w:val="1"/>
+      <w:numFmt w:val="lowerLetter"/>
+      <w:lvlText w:val="%2."/>
+      <w:lvlJc w:val="left"/>
+      <w:pPr>
+        <w:ind w:left="2010" w:hanging="360"/>
+      </w:pPr>
+    </w:lvl>
+    <w:lvl w:ilvl="2" w:tplc="0409001B" w:tentative="1">
+      <w:start w:val="1"/>
+      <w:numFmt w:val="lowerRoman"/>
+      <w:lvlText w:val="%3."/>
+      <w:lvlJc w:val="right"/>
+      <w:pPr>
+        <w:ind w:left="2730" w:hanging="180"/>
+      </w:pPr>
+    </w:lvl>
+    <w:lvl w:ilvl="3" w:tplc="0409000F" w:tentative="1">
+      <w:start w:val="1"/>
+      <w:numFmt w:val="decimal"/>
+      <w:lvlText w:val="%4."/>
+      <w:lvlJc w:val="left"/>
+      <w:pPr>
+        <w:ind w:left="3450" w:hanging="360"/>
+      </w:pPr>
+    </w:lvl>
+    <w:lvl w:ilvl="4" w:tplc="04090019" w:tentative="1">
+      <w:start w:val="1"/>
+      <w:numFmt w:val="lowerLetter"/>
+      <w:lvlText w:val="%5."/>
+      <w:lvlJc w:val="left"/>
+      <w:pPr>
+        <w:ind w:left="4170" w:hanging="360"/>
+      </w:pPr>
+    </w:lvl>
+    <w:lvl w:ilvl="5" w:tplc="0409001B" w:tentative="1">
+      <w:start w:val="1"/>
+      <w:numFmt w:val="lowerRoman"/>
+      <w:lvlText w:val="%6."/>
+      <w:lvlJc w:val="right"/>
+      <w:pPr>
+        <w:ind w:left="4890" w:hanging="180"/>
+      </w:pPr>
+    </w:lvl>
+    <w:lvl w:ilvl="6" w:tplc="0409000F" w:tentative="1">
+      <w:start w:val="1"/>
+      <w:numFmt w:val="decimal"/>
+      <w:lvlText w:val="%7."/>
+      <w:lvlJc w:val="left"/>
+      <w:pPr>
+        <w:ind w:left="5610" w:hanging="360"/>
+      </w:pPr>
+    </w:lvl>
+    <w:lvl w:ilvl="7" w:tplc="04090019" w:tentative="1">
+      <w:start w:val="1"/>
+      <w:numFmt w:val="lowerLetter"/>
+      <w:lvlText w:val="%8."/>
+      <w:lvlJc w:val="left"/>
+      <w:pPr>
+        <w:ind w:left="6330" w:hanging="360"/>
+      </w:pPr>
+    </w:lvl>
+    <w:lvl w:ilvl="8" w:tplc="0409001B" w:tentative="1">
+      <w:start w:val="1"/>
+      <w:numFmt w:val="lowerRoman"/>
+      <w:lvlText w:val="%9."/>
+      <w:lvlJc w:val="right"/>
+      <w:pPr>
+        <w:ind w:left="7050" w:hanging="180"/>
+      </w:pPr>
+    </w:lvl>
+  </w:abstractNum>
+  <w:abstractNum w:abstractNumId="3">
     <w:nsid w:val="6981535E"/>
     <w:multiLevelType w:val="hybridMultilevel"/>
     <w:tmpl w:val="ACD0160E"/>
@@ -497,6 +1529,297 @@
       <w:lvlJc w:val="left"/>
       <w:pPr>
         <w:ind w:left="6480" w:hanging="360"/>
+      </w:pPr>
+      <w:rPr>
+        <w:rFonts w:ascii="Wingdings" w:hAnsi="Wingdings" w:hint="default"/>
+      </w:rPr>
+    </w:lvl>
+  </w:abstractNum>
+  <w:abstractNum w:abstractNumId="4">
+    <w:nsid w:val="79FC7B85"/>
+    <w:multiLevelType w:val="hybridMultilevel"/>
+    <w:tmpl w:val="F6CEE552"/>
+    <w:lvl w:ilvl="0" w:tplc="5136001E">
+      <w:start w:val="1"/>
+      <w:numFmt w:val="decimal"/>
+      <w:lvlText w:val="%1."/>
+      <w:lvlJc w:val="left"/>
+      <w:pPr>
+        <w:ind w:left="570" w:hanging="360"/>
+      </w:pPr>
+      <w:rPr>
+        <w:rFonts w:hint="default"/>
+      </w:rPr>
+    </w:lvl>
+    <w:lvl w:ilvl="1" w:tplc="04090019" w:tentative="1">
+      <w:start w:val="1"/>
+      <w:numFmt w:val="lowerLetter"/>
+      <w:lvlText w:val="%2."/>
+      <w:lvlJc w:val="left"/>
+      <w:pPr>
+        <w:ind w:left="1290" w:hanging="360"/>
+      </w:pPr>
+    </w:lvl>
+    <w:lvl w:ilvl="2" w:tplc="0409001B" w:tentative="1">
+      <w:start w:val="1"/>
+      <w:numFmt w:val="lowerRoman"/>
+      <w:lvlText w:val="%3."/>
+      <w:lvlJc w:val="right"/>
+      <w:pPr>
+        <w:ind w:left="2010" w:hanging="180"/>
+      </w:pPr>
+    </w:lvl>
+    <w:lvl w:ilvl="3" w:tplc="0409000F" w:tentative="1">
+      <w:start w:val="1"/>
+      <w:numFmt w:val="decimal"/>
+      <w:lvlText w:val="%4."/>
+      <w:lvlJc w:val="left"/>
+      <w:pPr>
+        <w:ind w:left="2730" w:hanging="360"/>
+      </w:pPr>
+    </w:lvl>
+    <w:lvl w:ilvl="4" w:tplc="04090019" w:tentative="1">
+      <w:start w:val="1"/>
+      <w:numFmt w:val="lowerLetter"/>
+      <w:lvlText w:val="%5."/>
+      <w:lvlJc w:val="left"/>
+      <w:pPr>
+        <w:ind w:left="3450" w:hanging="360"/>
+      </w:pPr>
+    </w:lvl>
+    <w:lvl w:ilvl="5" w:tplc="0409001B" w:tentative="1">
+      <w:start w:val="1"/>
+      <w:numFmt w:val="lowerRoman"/>
+      <w:lvlText w:val="%6."/>
+      <w:lvlJc w:val="right"/>
+      <w:pPr>
+        <w:ind w:left="4170" w:hanging="180"/>
+      </w:pPr>
+    </w:lvl>
+    <w:lvl w:ilvl="6" w:tplc="0409000F" w:tentative="1">
+      <w:start w:val="1"/>
+      <w:numFmt w:val="decimal"/>
+      <w:lvlText w:val="%7."/>
+      <w:lvlJc w:val="left"/>
+      <w:pPr>
+        <w:ind w:left="4890" w:hanging="360"/>
+      </w:pPr>
+    </w:lvl>
+    <w:lvl w:ilvl="7" w:tplc="04090019" w:tentative="1">
+      <w:start w:val="1"/>
+      <w:numFmt w:val="lowerLetter"/>
+      <w:lvlText w:val="%8."/>
+      <w:lvlJc w:val="left"/>
+      <w:pPr>
+        <w:ind w:left="5610" w:hanging="360"/>
+      </w:pPr>
+    </w:lvl>
+    <w:lvl w:ilvl="8" w:tplc="0409001B" w:tentative="1">
+      <w:start w:val="1"/>
+      <w:numFmt w:val="lowerRoman"/>
+      <w:lvlText w:val="%9."/>
+      <w:lvlJc w:val="right"/>
+      <w:pPr>
+        <w:ind w:left="6330" w:hanging="180"/>
+      </w:pPr>
+    </w:lvl>
+  </w:abstractNum>
+  <w:abstractNum w:abstractNumId="5">
+    <w:nsid w:val="7D4C31D6"/>
+    <w:multiLevelType w:val="hybridMultilevel"/>
+    <w:tmpl w:val="5B0C30C2"/>
+    <w:lvl w:ilvl="0" w:tplc="A518067E">
+      <w:start w:val="1"/>
+      <w:numFmt w:val="lowerRoman"/>
+      <w:lvlText w:val="%1."/>
+      <w:lvlJc w:val="left"/>
+      <w:pPr>
+        <w:ind w:left="1650" w:hanging="720"/>
+      </w:pPr>
+      <w:rPr>
+        <w:rFonts w:hint="default"/>
+      </w:rPr>
+    </w:lvl>
+    <w:lvl w:ilvl="1" w:tplc="04090019" w:tentative="1">
+      <w:start w:val="1"/>
+      <w:numFmt w:val="lowerLetter"/>
+      <w:lvlText w:val="%2."/>
+      <w:lvlJc w:val="left"/>
+      <w:pPr>
+        <w:ind w:left="2010" w:hanging="360"/>
+      </w:pPr>
+    </w:lvl>
+    <w:lvl w:ilvl="2" w:tplc="0409001B" w:tentative="1">
+      <w:start w:val="1"/>
+      <w:numFmt w:val="lowerRoman"/>
+      <w:lvlText w:val="%3."/>
+      <w:lvlJc w:val="right"/>
+      <w:pPr>
+        <w:ind w:left="2730" w:hanging="180"/>
+      </w:pPr>
+    </w:lvl>
+    <w:lvl w:ilvl="3" w:tplc="0409000F" w:tentative="1">
+      <w:start w:val="1"/>
+      <w:numFmt w:val="decimal"/>
+      <w:lvlText w:val="%4."/>
+      <w:lvlJc w:val="left"/>
+      <w:pPr>
+        <w:ind w:left="3450" w:hanging="360"/>
+      </w:pPr>
+    </w:lvl>
+    <w:lvl w:ilvl="4" w:tplc="04090019" w:tentative="1">
+      <w:start w:val="1"/>
+      <w:numFmt w:val="lowerLetter"/>
+      <w:lvlText w:val="%5."/>
+      <w:lvlJc w:val="left"/>
+      <w:pPr>
+        <w:ind w:left="4170" w:hanging="360"/>
+      </w:pPr>
+    </w:lvl>
+    <w:lvl w:ilvl="5" w:tplc="0409001B" w:tentative="1">
+      <w:start w:val="1"/>
+      <w:numFmt w:val="lowerRoman"/>
+      <w:lvlText w:val="%6."/>
+      <w:lvlJc w:val="right"/>
+      <w:pPr>
+        <w:ind w:left="4890" w:hanging="180"/>
+      </w:pPr>
+    </w:lvl>
+    <w:lvl w:ilvl="6" w:tplc="0409000F" w:tentative="1">
+      <w:start w:val="1"/>
+      <w:numFmt w:val="decimal"/>
+      <w:lvlText w:val="%7."/>
+      <w:lvlJc w:val="left"/>
+      <w:pPr>
+        <w:ind w:left="5610" w:hanging="360"/>
+      </w:pPr>
+    </w:lvl>
+    <w:lvl w:ilvl="7" w:tplc="04090019" w:tentative="1">
+      <w:start w:val="1"/>
+      <w:numFmt w:val="lowerLetter"/>
+      <w:lvlText w:val="%8."/>
+      <w:lvlJc w:val="left"/>
+      <w:pPr>
+        <w:ind w:left="6330" w:hanging="360"/>
+      </w:pPr>
+    </w:lvl>
+    <w:lvl w:ilvl="8" w:tplc="0409001B" w:tentative="1">
+      <w:start w:val="1"/>
+      <w:numFmt w:val="lowerRoman"/>
+      <w:lvlText w:val="%9."/>
+      <w:lvlJc w:val="right"/>
+      <w:pPr>
+        <w:ind w:left="7050" w:hanging="180"/>
+      </w:pPr>
+    </w:lvl>
+  </w:abstractNum>
+  <w:abstractNum w:abstractNumId="6">
+    <w:nsid w:val="7F425E22"/>
+    <w:multiLevelType w:val="hybridMultilevel"/>
+    <w:tmpl w:val="AB845442"/>
+    <w:lvl w:ilvl="0" w:tplc="9280D93E">
+      <w:start w:val="4"/>
+      <w:numFmt w:val="bullet"/>
+      <w:lvlText w:val="-"/>
+      <w:lvlJc w:val="left"/>
+      <w:pPr>
+        <w:ind w:left="930" w:hanging="360"/>
+      </w:pPr>
+      <w:rPr>
+        <w:rFonts w:ascii="Times New Roman" w:eastAsiaTheme="minorEastAsia" w:hAnsi="Times New Roman" w:cs="Times New Roman" w:hint="default"/>
+      </w:rPr>
+    </w:lvl>
+    <w:lvl w:ilvl="1" w:tplc="04090003" w:tentative="1">
+      <w:start w:val="1"/>
+      <w:numFmt w:val="bullet"/>
+      <w:lvlText w:val="o"/>
+      <w:lvlJc w:val="left"/>
+      <w:pPr>
+        <w:ind w:left="1650" w:hanging="360"/>
+      </w:pPr>
+      <w:rPr>
+        <w:rFonts w:ascii="Courier New" w:hAnsi="Courier New" w:cs="Courier New" w:hint="default"/>
+      </w:rPr>
+    </w:lvl>
+    <w:lvl w:ilvl="2" w:tplc="04090005" w:tentative="1">
+      <w:start w:val="1"/>
+      <w:numFmt w:val="bullet"/>
+      <w:lvlText w:val=""/>
+      <w:lvlJc w:val="left"/>
+      <w:pPr>
+        <w:ind w:left="2370" w:hanging="360"/>
+      </w:pPr>
+      <w:rPr>
+        <w:rFonts w:ascii="Wingdings" w:hAnsi="Wingdings" w:hint="default"/>
+      </w:rPr>
+    </w:lvl>
+    <w:lvl w:ilvl="3" w:tplc="04090001" w:tentative="1">
+      <w:start w:val="1"/>
+      <w:numFmt w:val="bullet"/>
+      <w:lvlText w:val=""/>
+      <w:lvlJc w:val="left"/>
+      <w:pPr>
+        <w:ind w:left="3090" w:hanging="360"/>
+      </w:pPr>
+      <w:rPr>
+        <w:rFonts w:ascii="Symbol" w:hAnsi="Symbol" w:hint="default"/>
+      </w:rPr>
+    </w:lvl>
+    <w:lvl w:ilvl="4" w:tplc="04090003" w:tentative="1">
+      <w:start w:val="1"/>
+      <w:numFmt w:val="bullet"/>
+      <w:lvlText w:val="o"/>
+      <w:lvlJc w:val="left"/>
+      <w:pPr>
+        <w:ind w:left="3810" w:hanging="360"/>
+      </w:pPr>
+      <w:rPr>
+        <w:rFonts w:ascii="Courier New" w:hAnsi="Courier New" w:cs="Courier New" w:hint="default"/>
+      </w:rPr>
+    </w:lvl>
+    <w:lvl w:ilvl="5" w:tplc="04090005" w:tentative="1">
+      <w:start w:val="1"/>
+      <w:numFmt w:val="bullet"/>
+      <w:lvlText w:val=""/>
+      <w:lvlJc w:val="left"/>
+      <w:pPr>
+        <w:ind w:left="4530" w:hanging="360"/>
+      </w:pPr>
+      <w:rPr>
+        <w:rFonts w:ascii="Wingdings" w:hAnsi="Wingdings" w:hint="default"/>
+      </w:rPr>
+    </w:lvl>
+    <w:lvl w:ilvl="6" w:tplc="04090001" w:tentative="1">
+      <w:start w:val="1"/>
+      <w:numFmt w:val="bullet"/>
+      <w:lvlText w:val=""/>
+      <w:lvlJc w:val="left"/>
+      <w:pPr>
+        <w:ind w:left="5250" w:hanging="360"/>
+      </w:pPr>
+      <w:rPr>
+        <w:rFonts w:ascii="Symbol" w:hAnsi="Symbol" w:hint="default"/>
+      </w:rPr>
+    </w:lvl>
+    <w:lvl w:ilvl="7" w:tplc="04090003" w:tentative="1">
+      <w:start w:val="1"/>
+      <w:numFmt w:val="bullet"/>
+      <w:lvlText w:val="o"/>
+      <w:lvlJc w:val="left"/>
+      <w:pPr>
+        <w:ind w:left="5970" w:hanging="360"/>
+      </w:pPr>
+      <w:rPr>
+        <w:rFonts w:ascii="Courier New" w:hAnsi="Courier New" w:cs="Courier New" w:hint="default"/>
+      </w:rPr>
+    </w:lvl>
+    <w:lvl w:ilvl="8" w:tplc="04090005" w:tentative="1">
+      <w:start w:val="1"/>
+      <w:numFmt w:val="bullet"/>
+      <w:lvlText w:val=""/>
+      <w:lvlJc w:val="left"/>
+      <w:pPr>
+        <w:ind w:left="6690" w:hanging="360"/>
       </w:pPr>
       <w:rPr>
         <w:rFonts w:ascii="Wingdings" w:hAnsi="Wingdings" w:hint="default"/>
@@ -510,6 +1833,18 @@
     <w:abstractNumId w:val="1"/>
   </w:num>
   <w:num w:numId="3">
+    <w:abstractNumId w:val="3"/>
+  </w:num>
+  <w:num w:numId="4">
+    <w:abstractNumId w:val="4"/>
+  </w:num>
+  <w:num w:numId="5">
+    <w:abstractNumId w:val="6"/>
+  </w:num>
+  <w:num w:numId="6">
+    <w:abstractNumId w:val="5"/>
+  </w:num>
+  <w:num w:numId="7">
     <w:abstractNumId w:val="2"/>
   </w:num>
 </w:numbering>

</xml_diff>